<commit_message>
Tiny progress - Assignment
</commit_message>
<xml_diff>
--- a/Documents/Assignment/Assignment 1 - Questions 2-3 .docx
+++ b/Documents/Assignment/Assignment 1 - Questions 2-3 .docx
@@ -10,6 +10,79 @@
     <w:p/>
     <w:p>
       <w:r>
+        <w:t xml:space="preserve">Goal – The business process to be improved or goal to be accomplished </w:t>
+      </w:r>
+    </w:p>
+    <w:p>
+      <w:r>
+        <w:t xml:space="preserve">Questions – Used to guide the improvement </w:t>
+      </w:r>
+    </w:p>
+    <w:p>
+      <w:r>
+        <w:t xml:space="preserve">Metrics – Used to assess the effectiveness of the improvement process </w:t>
+      </w:r>
+    </w:p>
+    <w:p/>
+    <w:p>
+      <w:r>
+        <w:t>The conceptual level (Goal) contains measurement goals</w:t>
+      </w:r>
+    </w:p>
+    <w:p>
+      <w:r>
+        <w:t>regarding products, processes, or resources, specifying the</w:t>
+      </w:r>
+    </w:p>
+    <w:p>
+      <w:r>
+        <w:t>objectives of the measures.</w:t>
+      </w:r>
+    </w:p>
+    <w:p>
+      <w:r>
+        <w:t>• The operational level (Question) contains a set of</w:t>
+      </w:r>
+    </w:p>
+    <w:p>
+      <w:r>
+        <w:t>questions used to characterize how the goal(s) should be</w:t>
+      </w:r>
+    </w:p>
+    <w:p>
+      <w:r>
+        <w:t>attained.</w:t>
+      </w:r>
+    </w:p>
+    <w:p>
+      <w:r>
+        <w:t>• The quantitative level (Metric) contains objective or</w:t>
+      </w:r>
+    </w:p>
+    <w:p>
+      <w:r>
+        <w:t>subjective quantitative metrics that are collected in order</w:t>
+      </w:r>
+    </w:p>
+    <w:p>
+      <w:r>
+        <w:t>to answer the question(s)</w:t>
+      </w:r>
+    </w:p>
+    <w:p>
+      <w:r>
+        <w:t>-b</w:t>
+      </w:r>
+      <w:r>
+        <w:rPr>
+          <w:color w:val="000000"/>
+        </w:rPr>
+        <w:t>erander2006goal</w:t>
+      </w:r>
+    </w:p>
+    <w:p/>
+    <w:p>
+      <w:r>
         <w:t xml:space="preserve">3. Describe with illustrations the five stages in the process change process: </w:t>
       </w:r>
     </w:p>
@@ -24,12 +97,811 @@
       </w:r>
     </w:p>
     <w:p>
+      <w:r>
+        <w:t xml:space="preserve">ii. Improvement prioritization </w:t>
+      </w:r>
+    </w:p>
+    <w:p>
+      <w:r>
+        <w:t xml:space="preserve">iii. Process change introduction </w:t>
+      </w:r>
+    </w:p>
+    <w:p>
+      <w:r>
+        <w:t xml:space="preserve">iv. Process training </w:t>
+      </w:r>
       <w:bookmarkStart w:id="0" w:name="_GoBack"/>
       <w:bookmarkEnd w:id="0"/>
-      <w:r>
-        <w:t>ii. Improvement prioritization iii. Process change introduction iv. Process training v. Change tuning</w:t>
-      </w:r>
-    </w:p>
+    </w:p>
+    <w:p>
+      <w:r>
+        <w:t>v. Change tuning</w:t>
+      </w:r>
+    </w:p>
+    <w:p/>
+    <w:p>
+      <w:r>
+        <w:t xml:space="preserve">References </w:t>
+      </w:r>
+    </w:p>
+    <w:p>
+      <w:pPr>
+        <w:tabs>
+          <w:tab w:val="left" w:pos="916"/>
+          <w:tab w:val="left" w:pos="1832"/>
+          <w:tab w:val="left" w:pos="2748"/>
+          <w:tab w:val="left" w:pos="3664"/>
+          <w:tab w:val="left" w:pos="4580"/>
+          <w:tab w:val="left" w:pos="5496"/>
+          <w:tab w:val="left" w:pos="6412"/>
+          <w:tab w:val="left" w:pos="7328"/>
+          <w:tab w:val="left" w:pos="8244"/>
+          <w:tab w:val="left" w:pos="9160"/>
+          <w:tab w:val="left" w:pos="10076"/>
+          <w:tab w:val="left" w:pos="10992"/>
+          <w:tab w:val="left" w:pos="11908"/>
+          <w:tab w:val="left" w:pos="12824"/>
+          <w:tab w:val="left" w:pos="13740"/>
+          <w:tab w:val="left" w:pos="14656"/>
+        </w:tabs>
+        <w:spacing w:after="0" w:line="240" w:lineRule="auto"/>
+        <w:rPr>
+          <w:rFonts w:ascii="Courier New" w:eastAsia="Times New Roman" w:hAnsi="Courier New" w:cs="Courier New"/>
+          <w:color w:val="000000"/>
+          <w:sz w:val="20"/>
+          <w:szCs w:val="20"/>
+          <w:lang w:val="en-US"/>
+        </w:rPr>
+      </w:pPr>
+      <w:r>
+        <w:rPr>
+          <w:rFonts w:ascii="Courier New" w:eastAsia="Times New Roman" w:hAnsi="Courier New" w:cs="Courier New"/>
+          <w:color w:val="000000"/>
+          <w:sz w:val="20"/>
+          <w:szCs w:val="20"/>
+          <w:lang w:val="en-US"/>
+        </w:rPr>
+        <w:t>@</w:t>
+      </w:r>
+      <w:proofErr w:type="spellStart"/>
+      <w:proofErr w:type="gramStart"/>
+      <w:r>
+        <w:rPr>
+          <w:rFonts w:ascii="Courier New" w:eastAsia="Times New Roman" w:hAnsi="Courier New" w:cs="Courier New"/>
+          <w:color w:val="000000"/>
+          <w:sz w:val="20"/>
+          <w:szCs w:val="20"/>
+          <w:lang w:val="en-US"/>
+        </w:rPr>
+        <w:t>inproceedings</w:t>
+      </w:r>
+      <w:proofErr w:type="spellEnd"/>
+      <w:r>
+        <w:rPr>
+          <w:rFonts w:ascii="Courier New" w:eastAsia="Times New Roman" w:hAnsi="Courier New" w:cs="Courier New"/>
+          <w:color w:val="000000"/>
+          <w:sz w:val="20"/>
+          <w:szCs w:val="20"/>
+          <w:lang w:val="en-US"/>
+        </w:rPr>
+        <w:t>{</w:t>
+      </w:r>
+      <w:proofErr w:type="gramEnd"/>
+      <w:r>
+        <w:rPr>
+          <w:rFonts w:ascii="Courier New" w:eastAsia="Times New Roman" w:hAnsi="Courier New" w:cs="Courier New"/>
+          <w:color w:val="000000"/>
+          <w:sz w:val="20"/>
+          <w:szCs w:val="20"/>
+          <w:lang w:val="en-US"/>
+        </w:rPr>
+        <w:t>yahya2015using,</w:t>
+      </w:r>
+    </w:p>
+    <w:p>
+      <w:pPr>
+        <w:tabs>
+          <w:tab w:val="left" w:pos="916"/>
+          <w:tab w:val="left" w:pos="1832"/>
+          <w:tab w:val="left" w:pos="2748"/>
+          <w:tab w:val="left" w:pos="3664"/>
+          <w:tab w:val="left" w:pos="4580"/>
+          <w:tab w:val="left" w:pos="5496"/>
+          <w:tab w:val="left" w:pos="6412"/>
+          <w:tab w:val="left" w:pos="7328"/>
+          <w:tab w:val="left" w:pos="8244"/>
+          <w:tab w:val="left" w:pos="9160"/>
+          <w:tab w:val="left" w:pos="10076"/>
+          <w:tab w:val="left" w:pos="10992"/>
+          <w:tab w:val="left" w:pos="11908"/>
+          <w:tab w:val="left" w:pos="12824"/>
+          <w:tab w:val="left" w:pos="13740"/>
+          <w:tab w:val="left" w:pos="14656"/>
+        </w:tabs>
+        <w:spacing w:after="0" w:line="240" w:lineRule="auto"/>
+        <w:rPr>
+          <w:rFonts w:ascii="Courier New" w:eastAsia="Times New Roman" w:hAnsi="Courier New" w:cs="Courier New"/>
+          <w:color w:val="000000"/>
+          <w:sz w:val="20"/>
+          <w:szCs w:val="20"/>
+          <w:lang w:val="en-US"/>
+        </w:rPr>
+      </w:pPr>
+      <w:r>
+        <w:rPr>
+          <w:rFonts w:ascii="Courier New" w:eastAsia="Times New Roman" w:hAnsi="Courier New" w:cs="Courier New"/>
+          <w:color w:val="000000"/>
+          <w:sz w:val="20"/>
+          <w:szCs w:val="20"/>
+          <w:lang w:val="en-US"/>
+        </w:rPr>
+        <w:t xml:space="preserve">  title</w:t>
+      </w:r>
+      <w:proofErr w:type="gramStart"/>
+      <w:r>
+        <w:rPr>
+          <w:rFonts w:ascii="Courier New" w:eastAsia="Times New Roman" w:hAnsi="Courier New" w:cs="Courier New"/>
+          <w:color w:val="000000"/>
+          <w:sz w:val="20"/>
+          <w:szCs w:val="20"/>
+          <w:lang w:val="en-US"/>
+        </w:rPr>
+        <w:t>={</w:t>
+      </w:r>
+      <w:proofErr w:type="gramEnd"/>
+      <w:r>
+        <w:rPr>
+          <w:rFonts w:ascii="Courier New" w:eastAsia="Times New Roman" w:hAnsi="Courier New" w:cs="Courier New"/>
+          <w:color w:val="000000"/>
+          <w:sz w:val="20"/>
+          <w:szCs w:val="20"/>
+          <w:lang w:val="en-US"/>
+        </w:rPr>
+        <w:t>Using goal-question-metric (GQM) approach to assess security in cloud storage},</w:t>
+      </w:r>
+    </w:p>
+    <w:p>
+      <w:pPr>
+        <w:tabs>
+          <w:tab w:val="left" w:pos="916"/>
+          <w:tab w:val="left" w:pos="1832"/>
+          <w:tab w:val="left" w:pos="2748"/>
+          <w:tab w:val="left" w:pos="3664"/>
+          <w:tab w:val="left" w:pos="4580"/>
+          <w:tab w:val="left" w:pos="5496"/>
+          <w:tab w:val="left" w:pos="6412"/>
+          <w:tab w:val="left" w:pos="7328"/>
+          <w:tab w:val="left" w:pos="8244"/>
+          <w:tab w:val="left" w:pos="9160"/>
+          <w:tab w:val="left" w:pos="10076"/>
+          <w:tab w:val="left" w:pos="10992"/>
+          <w:tab w:val="left" w:pos="11908"/>
+          <w:tab w:val="left" w:pos="12824"/>
+          <w:tab w:val="left" w:pos="13740"/>
+          <w:tab w:val="left" w:pos="14656"/>
+        </w:tabs>
+        <w:spacing w:after="0" w:line="240" w:lineRule="auto"/>
+        <w:rPr>
+          <w:rFonts w:ascii="Courier New" w:eastAsia="Times New Roman" w:hAnsi="Courier New" w:cs="Courier New"/>
+          <w:color w:val="000000"/>
+          <w:sz w:val="20"/>
+          <w:szCs w:val="20"/>
+          <w:lang w:val="en-US"/>
+        </w:rPr>
+      </w:pPr>
+      <w:r>
+        <w:rPr>
+          <w:rFonts w:ascii="Courier New" w:eastAsia="Times New Roman" w:hAnsi="Courier New" w:cs="Courier New"/>
+          <w:color w:val="000000"/>
+          <w:sz w:val="20"/>
+          <w:szCs w:val="20"/>
+          <w:lang w:val="en-US"/>
+        </w:rPr>
+        <w:t xml:space="preserve">  author</w:t>
+      </w:r>
+      <w:proofErr w:type="gramStart"/>
+      <w:r>
+        <w:rPr>
+          <w:rFonts w:ascii="Courier New" w:eastAsia="Times New Roman" w:hAnsi="Courier New" w:cs="Courier New"/>
+          <w:color w:val="000000"/>
+          <w:sz w:val="20"/>
+          <w:szCs w:val="20"/>
+          <w:lang w:val="en-US"/>
+        </w:rPr>
+        <w:t>={</w:t>
+      </w:r>
+      <w:proofErr w:type="gramEnd"/>
+      <w:r>
+        <w:rPr>
+          <w:rFonts w:ascii="Courier New" w:eastAsia="Times New Roman" w:hAnsi="Courier New" w:cs="Courier New"/>
+          <w:color w:val="000000"/>
+          <w:sz w:val="20"/>
+          <w:szCs w:val="20"/>
+          <w:lang w:val="en-US"/>
+        </w:rPr>
+        <w:t xml:space="preserve">Yahya, </w:t>
+      </w:r>
+      <w:proofErr w:type="spellStart"/>
+      <w:r>
+        <w:rPr>
+          <w:rFonts w:ascii="Courier New" w:eastAsia="Times New Roman" w:hAnsi="Courier New" w:cs="Courier New"/>
+          <w:color w:val="000000"/>
+          <w:sz w:val="20"/>
+          <w:szCs w:val="20"/>
+          <w:lang w:val="en-US"/>
+        </w:rPr>
+        <w:t>Fara</w:t>
+      </w:r>
+      <w:proofErr w:type="spellEnd"/>
+      <w:r>
+        <w:rPr>
+          <w:rFonts w:ascii="Courier New" w:eastAsia="Times New Roman" w:hAnsi="Courier New" w:cs="Courier New"/>
+          <w:color w:val="000000"/>
+          <w:sz w:val="20"/>
+          <w:szCs w:val="20"/>
+          <w:lang w:val="en-US"/>
+        </w:rPr>
+        <w:t xml:space="preserve"> and Walters, Robert J and Wills, Gary B},</w:t>
+      </w:r>
+    </w:p>
+    <w:p>
+      <w:pPr>
+        <w:tabs>
+          <w:tab w:val="left" w:pos="916"/>
+          <w:tab w:val="left" w:pos="1832"/>
+          <w:tab w:val="left" w:pos="2748"/>
+          <w:tab w:val="left" w:pos="3664"/>
+          <w:tab w:val="left" w:pos="4580"/>
+          <w:tab w:val="left" w:pos="5496"/>
+          <w:tab w:val="left" w:pos="6412"/>
+          <w:tab w:val="left" w:pos="7328"/>
+          <w:tab w:val="left" w:pos="8244"/>
+          <w:tab w:val="left" w:pos="9160"/>
+          <w:tab w:val="left" w:pos="10076"/>
+          <w:tab w:val="left" w:pos="10992"/>
+          <w:tab w:val="left" w:pos="11908"/>
+          <w:tab w:val="left" w:pos="12824"/>
+          <w:tab w:val="left" w:pos="13740"/>
+          <w:tab w:val="left" w:pos="14656"/>
+        </w:tabs>
+        <w:spacing w:after="0" w:line="240" w:lineRule="auto"/>
+        <w:rPr>
+          <w:rFonts w:ascii="Courier New" w:eastAsia="Times New Roman" w:hAnsi="Courier New" w:cs="Courier New"/>
+          <w:color w:val="000000"/>
+          <w:sz w:val="20"/>
+          <w:szCs w:val="20"/>
+          <w:lang w:val="en-US"/>
+        </w:rPr>
+      </w:pPr>
+      <w:r>
+        <w:rPr>
+          <w:rFonts w:ascii="Courier New" w:eastAsia="Times New Roman" w:hAnsi="Courier New" w:cs="Courier New"/>
+          <w:color w:val="000000"/>
+          <w:sz w:val="20"/>
+          <w:szCs w:val="20"/>
+          <w:lang w:val="en-US"/>
+        </w:rPr>
+        <w:t xml:space="preserve">  </w:t>
+      </w:r>
+      <w:proofErr w:type="spellStart"/>
+      <w:r>
+        <w:rPr>
+          <w:rFonts w:ascii="Courier New" w:eastAsia="Times New Roman" w:hAnsi="Courier New" w:cs="Courier New"/>
+          <w:color w:val="000000"/>
+          <w:sz w:val="20"/>
+          <w:szCs w:val="20"/>
+          <w:lang w:val="en-US"/>
+        </w:rPr>
+        <w:t>booktitle</w:t>
+      </w:r>
+      <w:proofErr w:type="spellEnd"/>
+      <w:proofErr w:type="gramStart"/>
+      <w:r>
+        <w:rPr>
+          <w:rFonts w:ascii="Courier New" w:eastAsia="Times New Roman" w:hAnsi="Courier New" w:cs="Courier New"/>
+          <w:color w:val="000000"/>
+          <w:sz w:val="20"/>
+          <w:szCs w:val="20"/>
+          <w:lang w:val="en-US"/>
+        </w:rPr>
+        <w:t>={</w:t>
+      </w:r>
+      <w:proofErr w:type="gramEnd"/>
+      <w:r>
+        <w:rPr>
+          <w:rFonts w:ascii="Courier New" w:eastAsia="Times New Roman" w:hAnsi="Courier New" w:cs="Courier New"/>
+          <w:color w:val="000000"/>
+          <w:sz w:val="20"/>
+          <w:szCs w:val="20"/>
+          <w:lang w:val="en-US"/>
+        </w:rPr>
+        <w:t>International Workshop on Enterprise Security},</w:t>
+      </w:r>
+    </w:p>
+    <w:p>
+      <w:pPr>
+        <w:tabs>
+          <w:tab w:val="left" w:pos="916"/>
+          <w:tab w:val="left" w:pos="1832"/>
+          <w:tab w:val="left" w:pos="2748"/>
+          <w:tab w:val="left" w:pos="3664"/>
+          <w:tab w:val="left" w:pos="4580"/>
+          <w:tab w:val="left" w:pos="5496"/>
+          <w:tab w:val="left" w:pos="6412"/>
+          <w:tab w:val="left" w:pos="7328"/>
+          <w:tab w:val="left" w:pos="8244"/>
+          <w:tab w:val="left" w:pos="9160"/>
+          <w:tab w:val="left" w:pos="10076"/>
+          <w:tab w:val="left" w:pos="10992"/>
+          <w:tab w:val="left" w:pos="11908"/>
+          <w:tab w:val="left" w:pos="12824"/>
+          <w:tab w:val="left" w:pos="13740"/>
+          <w:tab w:val="left" w:pos="14656"/>
+        </w:tabs>
+        <w:spacing w:after="0" w:line="240" w:lineRule="auto"/>
+        <w:rPr>
+          <w:rFonts w:ascii="Courier New" w:eastAsia="Times New Roman" w:hAnsi="Courier New" w:cs="Courier New"/>
+          <w:color w:val="000000"/>
+          <w:sz w:val="20"/>
+          <w:szCs w:val="20"/>
+          <w:lang w:val="en-US"/>
+        </w:rPr>
+      </w:pPr>
+      <w:r>
+        <w:rPr>
+          <w:rFonts w:ascii="Courier New" w:eastAsia="Times New Roman" w:hAnsi="Courier New" w:cs="Courier New"/>
+          <w:color w:val="000000"/>
+          <w:sz w:val="20"/>
+          <w:szCs w:val="20"/>
+          <w:lang w:val="en-US"/>
+        </w:rPr>
+        <w:t xml:space="preserve">  pages</w:t>
+      </w:r>
+      <w:proofErr w:type="gramStart"/>
+      <w:r>
+        <w:rPr>
+          <w:rFonts w:ascii="Courier New" w:eastAsia="Times New Roman" w:hAnsi="Courier New" w:cs="Courier New"/>
+          <w:color w:val="000000"/>
+          <w:sz w:val="20"/>
+          <w:szCs w:val="20"/>
+          <w:lang w:val="en-US"/>
+        </w:rPr>
+        <w:t>={</w:t>
+      </w:r>
+      <w:proofErr w:type="gramEnd"/>
+      <w:r>
+        <w:rPr>
+          <w:rFonts w:ascii="Courier New" w:eastAsia="Times New Roman" w:hAnsi="Courier New" w:cs="Courier New"/>
+          <w:color w:val="000000"/>
+          <w:sz w:val="20"/>
+          <w:szCs w:val="20"/>
+          <w:lang w:val="en-US"/>
+        </w:rPr>
+        <w:t>223--240},</w:t>
+      </w:r>
+    </w:p>
+    <w:p>
+      <w:pPr>
+        <w:tabs>
+          <w:tab w:val="left" w:pos="916"/>
+          <w:tab w:val="left" w:pos="1832"/>
+          <w:tab w:val="left" w:pos="2748"/>
+          <w:tab w:val="left" w:pos="3664"/>
+          <w:tab w:val="left" w:pos="4580"/>
+          <w:tab w:val="left" w:pos="5496"/>
+          <w:tab w:val="left" w:pos="6412"/>
+          <w:tab w:val="left" w:pos="7328"/>
+          <w:tab w:val="left" w:pos="8244"/>
+          <w:tab w:val="left" w:pos="9160"/>
+          <w:tab w:val="left" w:pos="10076"/>
+          <w:tab w:val="left" w:pos="10992"/>
+          <w:tab w:val="left" w:pos="11908"/>
+          <w:tab w:val="left" w:pos="12824"/>
+          <w:tab w:val="left" w:pos="13740"/>
+          <w:tab w:val="left" w:pos="14656"/>
+        </w:tabs>
+        <w:spacing w:after="0" w:line="240" w:lineRule="auto"/>
+        <w:rPr>
+          <w:rFonts w:ascii="Courier New" w:eastAsia="Times New Roman" w:hAnsi="Courier New" w:cs="Courier New"/>
+          <w:color w:val="000000"/>
+          <w:sz w:val="20"/>
+          <w:szCs w:val="20"/>
+          <w:lang w:val="en-US"/>
+        </w:rPr>
+      </w:pPr>
+      <w:r>
+        <w:rPr>
+          <w:rFonts w:ascii="Courier New" w:eastAsia="Times New Roman" w:hAnsi="Courier New" w:cs="Courier New"/>
+          <w:color w:val="000000"/>
+          <w:sz w:val="20"/>
+          <w:szCs w:val="20"/>
+          <w:lang w:val="en-US"/>
+        </w:rPr>
+        <w:t xml:space="preserve">  year</w:t>
+      </w:r>
+      <w:proofErr w:type="gramStart"/>
+      <w:r>
+        <w:rPr>
+          <w:rFonts w:ascii="Courier New" w:eastAsia="Times New Roman" w:hAnsi="Courier New" w:cs="Courier New"/>
+          <w:color w:val="000000"/>
+          <w:sz w:val="20"/>
+          <w:szCs w:val="20"/>
+          <w:lang w:val="en-US"/>
+        </w:rPr>
+        <w:t>={</w:t>
+      </w:r>
+      <w:proofErr w:type="gramEnd"/>
+      <w:r>
+        <w:rPr>
+          <w:rFonts w:ascii="Courier New" w:eastAsia="Times New Roman" w:hAnsi="Courier New" w:cs="Courier New"/>
+          <w:color w:val="000000"/>
+          <w:sz w:val="20"/>
+          <w:szCs w:val="20"/>
+          <w:lang w:val="en-US"/>
+        </w:rPr>
+        <w:t>2015},</w:t>
+      </w:r>
+    </w:p>
+    <w:p>
+      <w:pPr>
+        <w:tabs>
+          <w:tab w:val="left" w:pos="916"/>
+          <w:tab w:val="left" w:pos="1832"/>
+          <w:tab w:val="left" w:pos="2748"/>
+          <w:tab w:val="left" w:pos="3664"/>
+          <w:tab w:val="left" w:pos="4580"/>
+          <w:tab w:val="left" w:pos="5496"/>
+          <w:tab w:val="left" w:pos="6412"/>
+          <w:tab w:val="left" w:pos="7328"/>
+          <w:tab w:val="left" w:pos="8244"/>
+          <w:tab w:val="left" w:pos="9160"/>
+          <w:tab w:val="left" w:pos="10076"/>
+          <w:tab w:val="left" w:pos="10992"/>
+          <w:tab w:val="left" w:pos="11908"/>
+          <w:tab w:val="left" w:pos="12824"/>
+          <w:tab w:val="left" w:pos="13740"/>
+          <w:tab w:val="left" w:pos="14656"/>
+        </w:tabs>
+        <w:spacing w:after="0" w:line="240" w:lineRule="auto"/>
+        <w:rPr>
+          <w:rFonts w:ascii="Courier New" w:eastAsia="Times New Roman" w:hAnsi="Courier New" w:cs="Courier New"/>
+          <w:color w:val="000000"/>
+          <w:sz w:val="20"/>
+          <w:szCs w:val="20"/>
+          <w:lang w:val="en-US"/>
+        </w:rPr>
+      </w:pPr>
+      <w:r>
+        <w:rPr>
+          <w:rFonts w:ascii="Courier New" w:eastAsia="Times New Roman" w:hAnsi="Courier New" w:cs="Courier New"/>
+          <w:color w:val="000000"/>
+          <w:sz w:val="20"/>
+          <w:szCs w:val="20"/>
+          <w:lang w:val="en-US"/>
+        </w:rPr>
+        <w:lastRenderedPageBreak/>
+        <w:t xml:space="preserve">  organization={Springer}</w:t>
+      </w:r>
+    </w:p>
+    <w:p>
+      <w:pPr>
+        <w:tabs>
+          <w:tab w:val="left" w:pos="916"/>
+          <w:tab w:val="left" w:pos="1832"/>
+          <w:tab w:val="left" w:pos="2748"/>
+          <w:tab w:val="left" w:pos="3664"/>
+          <w:tab w:val="left" w:pos="4580"/>
+          <w:tab w:val="left" w:pos="5496"/>
+          <w:tab w:val="left" w:pos="6412"/>
+          <w:tab w:val="left" w:pos="7328"/>
+          <w:tab w:val="left" w:pos="8244"/>
+          <w:tab w:val="left" w:pos="9160"/>
+          <w:tab w:val="left" w:pos="10076"/>
+          <w:tab w:val="left" w:pos="10992"/>
+          <w:tab w:val="left" w:pos="11908"/>
+          <w:tab w:val="left" w:pos="12824"/>
+          <w:tab w:val="left" w:pos="13740"/>
+          <w:tab w:val="left" w:pos="14656"/>
+        </w:tabs>
+        <w:spacing w:after="0" w:line="240" w:lineRule="auto"/>
+        <w:rPr>
+          <w:rFonts w:ascii="Courier New" w:eastAsia="Times New Roman" w:hAnsi="Courier New" w:cs="Courier New"/>
+          <w:color w:val="000000"/>
+          <w:sz w:val="20"/>
+          <w:szCs w:val="20"/>
+          <w:lang w:val="en-US"/>
+        </w:rPr>
+      </w:pPr>
+      <w:r>
+        <w:rPr>
+          <w:rFonts w:ascii="Courier New" w:eastAsia="Times New Roman" w:hAnsi="Courier New" w:cs="Courier New"/>
+          <w:color w:val="000000"/>
+          <w:sz w:val="20"/>
+          <w:szCs w:val="20"/>
+          <w:lang w:val="en-US"/>
+        </w:rPr>
+        <w:t>}</w:t>
+      </w:r>
+    </w:p>
+    <w:p>
+      <w:pPr>
+        <w:pStyle w:val="HTMLPreformatted"/>
+        <w:rPr>
+          <w:color w:val="000000"/>
+        </w:rPr>
+      </w:pPr>
+      <w:r>
+        <w:rPr>
+          <w:color w:val="000000"/>
+        </w:rPr>
+        <w:t>@</w:t>
+      </w:r>
+      <w:proofErr w:type="spellStart"/>
+      <w:proofErr w:type="gramStart"/>
+      <w:r>
+        <w:rPr>
+          <w:color w:val="000000"/>
+        </w:rPr>
+        <w:t>inproceedings</w:t>
+      </w:r>
+      <w:proofErr w:type="spellEnd"/>
+      <w:r>
+        <w:rPr>
+          <w:color w:val="000000"/>
+        </w:rPr>
+        <w:t>{</w:t>
+      </w:r>
+      <w:proofErr w:type="gramEnd"/>
+      <w:r>
+        <w:rPr>
+          <w:color w:val="000000"/>
+        </w:rPr>
+        <w:t>berander2006goal,</w:t>
+      </w:r>
+    </w:p>
+    <w:p>
+      <w:pPr>
+        <w:pStyle w:val="HTMLPreformatted"/>
+        <w:rPr>
+          <w:color w:val="000000"/>
+        </w:rPr>
+      </w:pPr>
+      <w:r>
+        <w:rPr>
+          <w:color w:val="000000"/>
+        </w:rPr>
+        <w:t xml:space="preserve">  title</w:t>
+      </w:r>
+      <w:proofErr w:type="gramStart"/>
+      <w:r>
+        <w:rPr>
+          <w:color w:val="000000"/>
+        </w:rPr>
+        <w:t>={</w:t>
+      </w:r>
+      <w:proofErr w:type="gramEnd"/>
+      <w:r>
+        <w:rPr>
+          <w:color w:val="000000"/>
+        </w:rPr>
+        <w:t>A goal question metric based approach for efficient measurement framework definition},</w:t>
+      </w:r>
+    </w:p>
+    <w:p>
+      <w:pPr>
+        <w:pStyle w:val="HTMLPreformatted"/>
+        <w:rPr>
+          <w:color w:val="000000"/>
+        </w:rPr>
+      </w:pPr>
+      <w:r>
+        <w:rPr>
+          <w:color w:val="000000"/>
+        </w:rPr>
+        <w:t xml:space="preserve">  author</w:t>
+      </w:r>
+      <w:proofErr w:type="gramStart"/>
+      <w:r>
+        <w:rPr>
+          <w:color w:val="000000"/>
+        </w:rPr>
+        <w:t>={</w:t>
+      </w:r>
+      <w:proofErr w:type="spellStart"/>
+      <w:proofErr w:type="gramEnd"/>
+      <w:r>
+        <w:rPr>
+          <w:color w:val="000000"/>
+        </w:rPr>
+        <w:t>Berander</w:t>
+      </w:r>
+      <w:proofErr w:type="spellEnd"/>
+      <w:r>
+        <w:rPr>
+          <w:color w:val="000000"/>
+        </w:rPr>
+        <w:t xml:space="preserve">, </w:t>
+      </w:r>
+      <w:proofErr w:type="spellStart"/>
+      <w:r>
+        <w:rPr>
+          <w:color w:val="000000"/>
+        </w:rPr>
+        <w:t>Patrik</w:t>
+      </w:r>
+      <w:proofErr w:type="spellEnd"/>
+      <w:r>
+        <w:rPr>
+          <w:color w:val="000000"/>
+        </w:rPr>
+        <w:t xml:space="preserve"> and J{\"o}</w:t>
+      </w:r>
+      <w:proofErr w:type="spellStart"/>
+      <w:r>
+        <w:rPr>
+          <w:color w:val="000000"/>
+        </w:rPr>
+        <w:t>nsson</w:t>
+      </w:r>
+      <w:proofErr w:type="spellEnd"/>
+      <w:r>
+        <w:rPr>
+          <w:color w:val="000000"/>
+        </w:rPr>
+        <w:t>, Per},</w:t>
+      </w:r>
+    </w:p>
+    <w:p>
+      <w:pPr>
+        <w:pStyle w:val="HTMLPreformatted"/>
+        <w:rPr>
+          <w:color w:val="000000"/>
+        </w:rPr>
+      </w:pPr>
+      <w:r>
+        <w:rPr>
+          <w:color w:val="000000"/>
+        </w:rPr>
+        <w:t xml:space="preserve">  </w:t>
+      </w:r>
+      <w:proofErr w:type="spellStart"/>
+      <w:r>
+        <w:rPr>
+          <w:color w:val="000000"/>
+        </w:rPr>
+        <w:t>booktitle</w:t>
+      </w:r>
+      <w:proofErr w:type="spellEnd"/>
+      <w:proofErr w:type="gramStart"/>
+      <w:r>
+        <w:rPr>
+          <w:color w:val="000000"/>
+        </w:rPr>
+        <w:t>={</w:t>
+      </w:r>
+      <w:proofErr w:type="gramEnd"/>
+      <w:r>
+        <w:rPr>
+          <w:color w:val="000000"/>
+        </w:rPr>
+        <w:t>Proceedings of the 2006 ACM/IEEE international symposium on Empirical software engineering},</w:t>
+      </w:r>
+    </w:p>
+    <w:p>
+      <w:pPr>
+        <w:pStyle w:val="HTMLPreformatted"/>
+        <w:rPr>
+          <w:color w:val="000000"/>
+        </w:rPr>
+      </w:pPr>
+      <w:r>
+        <w:rPr>
+          <w:color w:val="000000"/>
+        </w:rPr>
+        <w:t xml:space="preserve">  pages</w:t>
+      </w:r>
+      <w:proofErr w:type="gramStart"/>
+      <w:r>
+        <w:rPr>
+          <w:color w:val="000000"/>
+        </w:rPr>
+        <w:t>={</w:t>
+      </w:r>
+      <w:proofErr w:type="gramEnd"/>
+      <w:r>
+        <w:rPr>
+          <w:color w:val="000000"/>
+        </w:rPr>
+        <w:t>316--325},</w:t>
+      </w:r>
+    </w:p>
+    <w:p>
+      <w:pPr>
+        <w:pStyle w:val="HTMLPreformatted"/>
+        <w:rPr>
+          <w:color w:val="000000"/>
+        </w:rPr>
+      </w:pPr>
+      <w:r>
+        <w:rPr>
+          <w:color w:val="000000"/>
+        </w:rPr>
+        <w:t xml:space="preserve">  year</w:t>
+      </w:r>
+      <w:proofErr w:type="gramStart"/>
+      <w:r>
+        <w:rPr>
+          <w:color w:val="000000"/>
+        </w:rPr>
+        <w:t>={</w:t>
+      </w:r>
+      <w:proofErr w:type="gramEnd"/>
+      <w:r>
+        <w:rPr>
+          <w:color w:val="000000"/>
+        </w:rPr>
+        <w:t>2006},</w:t>
+      </w:r>
+    </w:p>
+    <w:p>
+      <w:pPr>
+        <w:pStyle w:val="HTMLPreformatted"/>
+        <w:rPr>
+          <w:color w:val="000000"/>
+        </w:rPr>
+      </w:pPr>
+      <w:r>
+        <w:rPr>
+          <w:color w:val="000000"/>
+        </w:rPr>
+        <w:t xml:space="preserve">  organization={ACM}</w:t>
+      </w:r>
+    </w:p>
+    <w:p>
+      <w:pPr>
+        <w:pStyle w:val="HTMLPreformatted"/>
+        <w:rPr>
+          <w:color w:val="000000"/>
+        </w:rPr>
+      </w:pPr>
+      <w:r>
+        <w:rPr>
+          <w:color w:val="000000"/>
+        </w:rPr>
+        <w:t>}</w:t>
+      </w:r>
+    </w:p>
+    <w:p>
+      <w:pPr>
+        <w:tabs>
+          <w:tab w:val="left" w:pos="916"/>
+          <w:tab w:val="left" w:pos="1832"/>
+          <w:tab w:val="left" w:pos="2748"/>
+          <w:tab w:val="left" w:pos="3664"/>
+          <w:tab w:val="left" w:pos="4580"/>
+          <w:tab w:val="left" w:pos="5496"/>
+          <w:tab w:val="left" w:pos="6412"/>
+          <w:tab w:val="left" w:pos="7328"/>
+          <w:tab w:val="left" w:pos="8244"/>
+          <w:tab w:val="left" w:pos="9160"/>
+          <w:tab w:val="left" w:pos="10076"/>
+          <w:tab w:val="left" w:pos="10992"/>
+          <w:tab w:val="left" w:pos="11908"/>
+          <w:tab w:val="left" w:pos="12824"/>
+          <w:tab w:val="left" w:pos="13740"/>
+          <w:tab w:val="left" w:pos="14656"/>
+        </w:tabs>
+        <w:spacing w:after="0" w:line="240" w:lineRule="auto"/>
+        <w:rPr>
+          <w:rFonts w:ascii="Courier New" w:eastAsia="Times New Roman" w:hAnsi="Courier New" w:cs="Courier New"/>
+          <w:color w:val="000000"/>
+          <w:sz w:val="20"/>
+          <w:szCs w:val="20"/>
+          <w:lang w:val="en-US"/>
+        </w:rPr>
+      </w:pPr>
+    </w:p>
+    <w:p/>
     <w:sectPr>
       <w:pgSz w:w="12240" w:h="15840"/>
       <w:pgMar w:top="1440" w:right="1440" w:bottom="1440" w:left="1440" w:header="720" w:footer="720" w:gutter="0"/>
@@ -444,7 +1316,6 @@
   <w:style w:type="character" w:default="1" w:styleId="DefaultParagraphFont">
     <w:name w:val="Default Paragraph Font"/>
     <w:uiPriority w:val="1"/>
-    <w:semiHidden/>
     <w:unhideWhenUsed/>
   </w:style>
   <w:style w:type="table" w:default="1" w:styleId="TableNormal">
@@ -467,6 +1338,55 @@
     <w:uiPriority w:val="99"/>
     <w:semiHidden/>
     <w:unhideWhenUsed/>
+  </w:style>
+  <w:style w:type="paragraph" w:styleId="HTMLPreformatted">
+    <w:name w:val="HTML Preformatted"/>
+    <w:basedOn w:val="Normal"/>
+    <w:link w:val="HTMLPreformattedChar"/>
+    <w:uiPriority w:val="99"/>
+    <w:semiHidden/>
+    <w:unhideWhenUsed/>
+    <w:rsid w:val="00C60DE3"/>
+    <w:pPr>
+      <w:tabs>
+        <w:tab w:val="left" w:pos="916"/>
+        <w:tab w:val="left" w:pos="1832"/>
+        <w:tab w:val="left" w:pos="2748"/>
+        <w:tab w:val="left" w:pos="3664"/>
+        <w:tab w:val="left" w:pos="4580"/>
+        <w:tab w:val="left" w:pos="5496"/>
+        <w:tab w:val="left" w:pos="6412"/>
+        <w:tab w:val="left" w:pos="7328"/>
+        <w:tab w:val="left" w:pos="8244"/>
+        <w:tab w:val="left" w:pos="9160"/>
+        <w:tab w:val="left" w:pos="10076"/>
+        <w:tab w:val="left" w:pos="10992"/>
+        <w:tab w:val="left" w:pos="11908"/>
+        <w:tab w:val="left" w:pos="12824"/>
+        <w:tab w:val="left" w:pos="13740"/>
+        <w:tab w:val="left" w:pos="14656"/>
+      </w:tabs>
+      <w:spacing w:after="0" w:line="240" w:lineRule="auto"/>
+    </w:pPr>
+    <w:rPr>
+      <w:rFonts w:ascii="Courier New" w:eastAsia="Times New Roman" w:hAnsi="Courier New" w:cs="Courier New"/>
+      <w:sz w:val="20"/>
+      <w:szCs w:val="20"/>
+      <w:lang w:val="en-US"/>
+    </w:rPr>
+  </w:style>
+  <w:style w:type="character" w:customStyle="1" w:styleId="HTMLPreformattedChar">
+    <w:name w:val="HTML Preformatted Char"/>
+    <w:basedOn w:val="DefaultParagraphFont"/>
+    <w:link w:val="HTMLPreformatted"/>
+    <w:uiPriority w:val="99"/>
+    <w:semiHidden/>
+    <w:rsid w:val="00C60DE3"/>
+    <w:rPr>
+      <w:rFonts w:ascii="Courier New" w:eastAsia="Times New Roman" w:hAnsi="Courier New" w:cs="Courier New"/>
+      <w:sz w:val="20"/>
+      <w:szCs w:val="20"/>
+    </w:rPr>
   </w:style>
 </w:styles>
 </file>

</xml_diff>